<commit_message>
Update manuals and add violin
</commit_message>
<xml_diff>
--- a/Manuals/audio_sync.docx
+++ b/Manuals/audio_sync.docx
@@ -8,6 +8,7 @@
           <w:b/>
           <w:bCs/>
           <w:color w:val="0070C0"/>
+          <w:lang w:val="sv-SE"/>
         </w:rPr>
       </w:pPr>
       <w:proofErr w:type="spellStart"/>
@@ -16,6 +17,7 @@
           <w:b/>
           <w:bCs/>
           <w:color w:val="0070C0"/>
+          <w:lang w:val="sv-SE"/>
         </w:rPr>
         <w:t>timestamp.ts</w:t>
       </w:r>
@@ -81,21 +83,7 @@
           <w:color w:val="0070C0"/>
           <w:lang w:val="sv-SE"/>
         </w:rPr>
-        <w:t xml:space="preserve"> </w:t>
-      </w:r>
-      <w:r>
-        <w:rPr>
-          <w:color w:val="0070C0"/>
-          <w:lang w:val="sv-SE"/>
-        </w:rPr>
-        <w:t>audio.wav starts</w:t>
-      </w:r>
-      <w:r>
-        <w:rPr>
-          <w:color w:val="0070C0"/>
-          <w:lang w:val="sv-SE"/>
-        </w:rPr>
-        <w:t>.</w:t>
+        <w:t xml:space="preserve"> audio.wav starts.</w:t>
       </w:r>
     </w:p>
     <w:p>
@@ -434,15 +422,7 @@
           <w:color w:val="00B050"/>
           <w:lang w:val="sv-SE"/>
         </w:rPr>
-        <w:t xml:space="preserve"> </w:t>
-      </w:r>
-      <w:proofErr w:type="gramStart"/>
-      <w:r>
-        <w:rPr>
-          <w:color w:val="00B050"/>
-          <w:lang w:val="sv-SE"/>
-        </w:rPr>
-        <w:t>in .</w:t>
+        <w:t xml:space="preserve"> in .</w:t>
       </w:r>
       <w:proofErr w:type="spellStart"/>
       <w:r>
@@ -453,7 +433,6 @@
         <w:t>mvx</w:t>
       </w:r>
       <w:proofErr w:type="spellEnd"/>
-      <w:proofErr w:type="gramEnd"/>
       <w:r>
         <w:rPr>
           <w:color w:val="00B050"/>
@@ -619,6 +598,528 @@
         </w:rPr>
         <w:br w:type="textWrapping" w:clear="all"/>
       </w:r>
+    </w:p>
+    <w:p>
+      <w:pPr>
+        <w:rPr>
+          <w:lang w:val="sv-SE"/>
+        </w:rPr>
+      </w:pPr>
+      <w:r>
+        <w:rPr>
+          <w:lang w:val="sv-SE"/>
+        </w:rPr>
+        <w:t xml:space="preserve">1. </w:t>
+      </w:r>
+      <w:proofErr w:type="spellStart"/>
+      <w:r>
+        <w:rPr>
+          <w:lang w:val="sv-SE"/>
+        </w:rPr>
+        <w:t>Run</w:t>
+      </w:r>
+      <w:proofErr w:type="spellEnd"/>
+      <w:r>
+        <w:rPr>
+          <w:lang w:val="sv-SE"/>
+        </w:rPr>
+        <w:t xml:space="preserve"> inject_audio.xml </w:t>
+      </w:r>
+      <w:proofErr w:type="spellStart"/>
+      <w:r>
+        <w:rPr>
+          <w:lang w:val="sv-SE"/>
+        </w:rPr>
+        <w:t>graph</w:t>
+      </w:r>
+      <w:proofErr w:type="spellEnd"/>
+    </w:p>
+    <w:p>
+      <w:pPr>
+        <w:rPr>
+          <w:lang w:val="sv-SE"/>
+        </w:rPr>
+      </w:pPr>
+      <w:proofErr w:type="spellStart"/>
+      <w:r>
+        <w:rPr>
+          <w:lang w:val="sv-SE"/>
+        </w:rPr>
+        <w:t>This</w:t>
+      </w:r>
+      <w:proofErr w:type="spellEnd"/>
+      <w:r>
+        <w:rPr>
+          <w:lang w:val="sv-SE"/>
+        </w:rPr>
+        <w:t xml:space="preserve"> </w:t>
+      </w:r>
+      <w:proofErr w:type="spellStart"/>
+      <w:r>
+        <w:rPr>
+          <w:lang w:val="sv-SE"/>
+        </w:rPr>
+        <w:t>requires</w:t>
+      </w:r>
+      <w:proofErr w:type="spellEnd"/>
+      <w:r>
+        <w:rPr>
+          <w:lang w:val="sv-SE"/>
+        </w:rPr>
+        <w:t xml:space="preserve"> </w:t>
+      </w:r>
+      <w:proofErr w:type="spellStart"/>
+      <w:r>
+        <w:rPr>
+          <w:lang w:val="sv-SE"/>
+        </w:rPr>
+        <w:t>paths</w:t>
+      </w:r>
+      <w:proofErr w:type="spellEnd"/>
+      <w:r>
+        <w:rPr>
+          <w:lang w:val="sv-SE"/>
+        </w:rPr>
+        <w:t xml:space="preserve"> to "</w:t>
+      </w:r>
+      <w:proofErr w:type="spellStart"/>
+      <w:r>
+        <w:rPr>
+          <w:lang w:val="sv-SE"/>
+        </w:rPr>
+        <w:t>input_joined.mvx</w:t>
+      </w:r>
+      <w:proofErr w:type="spellEnd"/>
+      <w:r>
+        <w:rPr>
+          <w:lang w:val="sv-SE"/>
+        </w:rPr>
+        <w:t>", "</w:t>
+      </w:r>
+      <w:proofErr w:type="spellStart"/>
+      <w:r>
+        <w:rPr>
+          <w:lang w:val="sv-SE"/>
+        </w:rPr>
+        <w:t>output_joined.mvx</w:t>
+      </w:r>
+      <w:proofErr w:type="spellEnd"/>
+      <w:r>
+        <w:rPr>
+          <w:lang w:val="sv-SE"/>
+        </w:rPr>
+        <w:t>", "new_audio.wav" and "</w:t>
+      </w:r>
+      <w:proofErr w:type="spellStart"/>
+      <w:r>
+        <w:rPr>
+          <w:lang w:val="sv-SE"/>
+        </w:rPr>
+        <w:t>new_audio.ts</w:t>
+      </w:r>
+      <w:proofErr w:type="spellEnd"/>
+      <w:r>
+        <w:rPr>
+          <w:lang w:val="sv-SE"/>
+        </w:rPr>
+        <w:t>".</w:t>
+      </w:r>
+    </w:p>
+    <w:p>
+      <w:pPr>
+        <w:rPr>
+          <w:lang w:val="sv-SE"/>
+        </w:rPr>
+      </w:pPr>
+      <w:r>
+        <w:rPr>
+          <w:lang w:val="sv-SE"/>
+        </w:rPr>
+        <w:t xml:space="preserve">- </w:t>
+      </w:r>
+      <w:proofErr w:type="spellStart"/>
+      <w:r>
+        <w:rPr>
+          <w:lang w:val="sv-SE"/>
+        </w:rPr>
+        <w:t>input_joined.mvx</w:t>
+      </w:r>
+      <w:proofErr w:type="spellEnd"/>
+      <w:r>
+        <w:rPr>
+          <w:lang w:val="sv-SE"/>
+        </w:rPr>
+        <w:t xml:space="preserve">: </w:t>
+      </w:r>
+      <w:proofErr w:type="spellStart"/>
+      <w:r>
+        <w:rPr>
+          <w:lang w:val="sv-SE"/>
+        </w:rPr>
+        <w:t>raw</w:t>
+      </w:r>
+      <w:proofErr w:type="spellEnd"/>
+      <w:r>
+        <w:rPr>
+          <w:lang w:val="sv-SE"/>
+        </w:rPr>
+        <w:t xml:space="preserve"> data from </w:t>
+      </w:r>
+      <w:proofErr w:type="spellStart"/>
+      <w:r>
+        <w:rPr>
+          <w:lang w:val="sv-SE"/>
+        </w:rPr>
+        <w:t>VoCap</w:t>
+      </w:r>
+      <w:proofErr w:type="spellEnd"/>
+    </w:p>
+    <w:p>
+      <w:pPr>
+        <w:rPr>
+          <w:lang w:val="sv-SE"/>
+        </w:rPr>
+      </w:pPr>
+      <w:r>
+        <w:rPr>
+          <w:lang w:val="sv-SE"/>
+        </w:rPr>
+        <w:t xml:space="preserve">- </w:t>
+      </w:r>
+      <w:proofErr w:type="spellStart"/>
+      <w:r>
+        <w:rPr>
+          <w:lang w:val="sv-SE"/>
+        </w:rPr>
+        <w:t>output_joined.mvx</w:t>
+      </w:r>
+      <w:proofErr w:type="spellEnd"/>
+      <w:r>
+        <w:rPr>
+          <w:lang w:val="sv-SE"/>
+        </w:rPr>
+        <w:t xml:space="preserve">: new </w:t>
+      </w:r>
+      <w:proofErr w:type="spellStart"/>
+      <w:r>
+        <w:rPr>
+          <w:lang w:val="sv-SE"/>
+        </w:rPr>
+        <w:t>raw</w:t>
+      </w:r>
+      <w:proofErr w:type="spellEnd"/>
+      <w:r>
+        <w:rPr>
+          <w:lang w:val="sv-SE"/>
+        </w:rPr>
+        <w:t xml:space="preserve"> data </w:t>
+      </w:r>
+      <w:proofErr w:type="spellStart"/>
+      <w:r>
+        <w:rPr>
+          <w:lang w:val="sv-SE"/>
+        </w:rPr>
+        <w:t>file</w:t>
+      </w:r>
+      <w:proofErr w:type="spellEnd"/>
+      <w:r>
+        <w:rPr>
+          <w:lang w:val="sv-SE"/>
+        </w:rPr>
+        <w:t xml:space="preserve"> </w:t>
+      </w:r>
+      <w:proofErr w:type="spellStart"/>
+      <w:r>
+        <w:rPr>
+          <w:lang w:val="sv-SE"/>
+        </w:rPr>
+        <w:t>with</w:t>
+      </w:r>
+      <w:proofErr w:type="spellEnd"/>
+      <w:r>
+        <w:rPr>
+          <w:lang w:val="sv-SE"/>
+        </w:rPr>
+        <w:t xml:space="preserve"> new audio to be </w:t>
+      </w:r>
+      <w:proofErr w:type="spellStart"/>
+      <w:r>
+        <w:rPr>
+          <w:lang w:val="sv-SE"/>
+        </w:rPr>
+        <w:t>meshed</w:t>
+      </w:r>
+      <w:proofErr w:type="spellEnd"/>
+    </w:p>
+    <w:p>
+      <w:pPr>
+        <w:rPr>
+          <w:lang w:val="sv-SE"/>
+        </w:rPr>
+      </w:pPr>
+      <w:r>
+        <w:rPr>
+          <w:lang w:val="sv-SE"/>
+        </w:rPr>
+        <w:t xml:space="preserve">- new_audio.wav: Audio from different source (Stereo </w:t>
+      </w:r>
+      <w:proofErr w:type="spellStart"/>
+      <w:r>
+        <w:rPr>
+          <w:lang w:val="sv-SE"/>
+        </w:rPr>
+        <w:t>tested</w:t>
+      </w:r>
+      <w:proofErr w:type="spellEnd"/>
+      <w:r>
+        <w:rPr>
+          <w:lang w:val="sv-SE"/>
+        </w:rPr>
+        <w:t>)</w:t>
+      </w:r>
+    </w:p>
+    <w:p>
+      <w:pPr>
+        <w:rPr>
+          <w:lang w:val="sv-SE"/>
+        </w:rPr>
+      </w:pPr>
+      <w:r>
+        <w:rPr>
+          <w:lang w:val="sv-SE"/>
+        </w:rPr>
+        <w:t xml:space="preserve">- </w:t>
+      </w:r>
+      <w:proofErr w:type="spellStart"/>
+      <w:r>
+        <w:rPr>
+          <w:lang w:val="sv-SE"/>
+        </w:rPr>
+        <w:t>new_audio.ts</w:t>
+      </w:r>
+      <w:proofErr w:type="spellEnd"/>
+      <w:r>
+        <w:rPr>
+          <w:lang w:val="sv-SE"/>
+        </w:rPr>
+        <w:t>: Timestamp in UNIX-</w:t>
+      </w:r>
+      <w:proofErr w:type="spellStart"/>
+      <w:r>
+        <w:rPr>
+          <w:lang w:val="sv-SE"/>
+        </w:rPr>
+        <w:t>milliseconds</w:t>
+      </w:r>
+      <w:proofErr w:type="spellEnd"/>
+      <w:r>
+        <w:rPr>
+          <w:lang w:val="sv-SE"/>
+        </w:rPr>
+        <w:t xml:space="preserve">-format. Points to the </w:t>
+      </w:r>
+      <w:proofErr w:type="spellStart"/>
+      <w:r>
+        <w:rPr>
+          <w:lang w:val="sv-SE"/>
+        </w:rPr>
+        <w:t>time</w:t>
+      </w:r>
+      <w:proofErr w:type="spellEnd"/>
+      <w:r>
+        <w:rPr>
+          <w:lang w:val="sv-SE"/>
+        </w:rPr>
+        <w:t xml:space="preserve"> </w:t>
+      </w:r>
+      <w:proofErr w:type="spellStart"/>
+      <w:r>
+        <w:rPr>
+          <w:lang w:val="sv-SE"/>
+        </w:rPr>
+        <w:t>when</w:t>
+      </w:r>
+      <w:proofErr w:type="spellEnd"/>
+      <w:r>
+        <w:rPr>
+          <w:lang w:val="sv-SE"/>
+        </w:rPr>
+        <w:t xml:space="preserve"> audio starts (not </w:t>
+      </w:r>
+      <w:proofErr w:type="spellStart"/>
+      <w:r>
+        <w:rPr>
+          <w:lang w:val="sv-SE"/>
+        </w:rPr>
+        <w:t>beep</w:t>
+      </w:r>
+      <w:proofErr w:type="spellEnd"/>
+      <w:r>
+        <w:rPr>
+          <w:lang w:val="sv-SE"/>
+        </w:rPr>
+        <w:t xml:space="preserve">) (Does it </w:t>
+      </w:r>
+      <w:proofErr w:type="spellStart"/>
+      <w:r>
+        <w:rPr>
+          <w:lang w:val="sv-SE"/>
+        </w:rPr>
+        <w:t>require</w:t>
+      </w:r>
+      <w:proofErr w:type="spellEnd"/>
+      <w:r>
+        <w:rPr>
+          <w:lang w:val="sv-SE"/>
+        </w:rPr>
+        <w:t xml:space="preserve"> it? </w:t>
+      </w:r>
+      <w:proofErr w:type="spellStart"/>
+      <w:r>
+        <w:rPr>
+          <w:lang w:val="sv-SE"/>
+        </w:rPr>
+        <w:t>Can</w:t>
+      </w:r>
+      <w:proofErr w:type="spellEnd"/>
+      <w:r>
+        <w:rPr>
+          <w:lang w:val="sv-SE"/>
+        </w:rPr>
+        <w:t xml:space="preserve"> </w:t>
+      </w:r>
+      <w:proofErr w:type="spellStart"/>
+      <w:r>
+        <w:rPr>
+          <w:lang w:val="sv-SE"/>
+        </w:rPr>
+        <w:t>this</w:t>
+      </w:r>
+      <w:proofErr w:type="spellEnd"/>
+      <w:r>
+        <w:rPr>
+          <w:lang w:val="sv-SE"/>
+        </w:rPr>
+        <w:t xml:space="preserve"> be </w:t>
+      </w:r>
+      <w:proofErr w:type="spellStart"/>
+      <w:r>
+        <w:rPr>
+          <w:lang w:val="sv-SE"/>
+        </w:rPr>
+        <w:t>specified</w:t>
+      </w:r>
+      <w:proofErr w:type="spellEnd"/>
+      <w:r>
+        <w:rPr>
+          <w:lang w:val="sv-SE"/>
+        </w:rPr>
+        <w:t xml:space="preserve"> in </w:t>
+      </w:r>
+      <w:proofErr w:type="spellStart"/>
+      <w:r>
+        <w:rPr>
+          <w:lang w:val="sv-SE"/>
+        </w:rPr>
+        <w:t>graphs</w:t>
+      </w:r>
+      <w:proofErr w:type="spellEnd"/>
+      <w:r>
+        <w:rPr>
+          <w:lang w:val="sv-SE"/>
+        </w:rPr>
+        <w:t xml:space="preserve">? Is it read </w:t>
+      </w:r>
+      <w:proofErr w:type="spellStart"/>
+      <w:r>
+        <w:rPr>
+          <w:lang w:val="sv-SE"/>
+        </w:rPr>
+        <w:t>automatically</w:t>
+      </w:r>
+      <w:proofErr w:type="spellEnd"/>
+      <w:r>
+        <w:rPr>
+          <w:lang w:val="sv-SE"/>
+        </w:rPr>
+        <w:t>?)</w:t>
+      </w:r>
+    </w:p>
+    <w:p>
+      <w:pPr>
+        <w:rPr>
+          <w:lang w:val="sv-SE"/>
+        </w:rPr>
+      </w:pPr>
+    </w:p>
+    <w:p>
+      <w:r>
+        <w:t>2. Run meshing tsdf/poisson to new joined.mvx</w:t>
+      </w:r>
+    </w:p>
+    <w:p/>
+    <w:p>
+      <w:pPr>
+        <w:rPr>
+          <w:lang w:val="sv-SE"/>
+        </w:rPr>
+      </w:pPr>
+      <w:r>
+        <w:rPr>
+          <w:lang w:val="sv-SE"/>
+        </w:rPr>
+        <w:t xml:space="preserve">3. Output </w:t>
+      </w:r>
+      <w:proofErr w:type="spellStart"/>
+      <w:r>
+        <w:rPr>
+          <w:lang w:val="sv-SE"/>
+        </w:rPr>
+        <w:t>mesh.mvx</w:t>
+      </w:r>
+      <w:proofErr w:type="spellEnd"/>
+      <w:r>
+        <w:rPr>
+          <w:lang w:val="sv-SE"/>
+        </w:rPr>
+        <w:t xml:space="preserve"> </w:t>
+      </w:r>
+      <w:proofErr w:type="spellStart"/>
+      <w:r>
+        <w:rPr>
+          <w:lang w:val="sv-SE"/>
+        </w:rPr>
+        <w:t>should</w:t>
+      </w:r>
+      <w:proofErr w:type="spellEnd"/>
+      <w:r>
+        <w:rPr>
+          <w:lang w:val="sv-SE"/>
+        </w:rPr>
+        <w:t xml:space="preserve"> </w:t>
+      </w:r>
+      <w:proofErr w:type="spellStart"/>
+      <w:r>
+        <w:rPr>
+          <w:lang w:val="sv-SE"/>
+        </w:rPr>
+        <w:t>have</w:t>
+      </w:r>
+      <w:proofErr w:type="spellEnd"/>
+      <w:r>
+        <w:rPr>
+          <w:lang w:val="sv-SE"/>
+        </w:rPr>
+        <w:t xml:space="preserve"> new audio </w:t>
+      </w:r>
+      <w:proofErr w:type="spellStart"/>
+      <w:r>
+        <w:rPr>
+          <w:lang w:val="sv-SE"/>
+        </w:rPr>
+        <w:t>track</w:t>
+      </w:r>
+      <w:proofErr w:type="spellEnd"/>
     </w:p>
     <w:sectPr>
       <w:pgSz w:w="11906" w:h="16838"/>

</xml_diff>